<commit_message>
Adjusted the gantt chart and the work plan
</commit_message>
<xml_diff>
--- a/ISAD/Work Plan & Gantt chart/Gantt chart.docx
+++ b/ISAD/Work Plan & Gantt chart/Gantt chart.docx
@@ -1,35 +1,7 @@
 
 <file path=word/document.xml><?xml version="1.0" encoding="utf-8"?>
-<w:document xmlns:wpc="http://schemas.microsoft.com/office/word/2010/wordprocessingCanvas" xmlns:cx="http://schemas.microsoft.com/office/drawing/2014/chartex" xmlns:cx1="http://schemas.microsoft.com/office/drawing/2015/9/8/chartex" xmlns:cx2="http://schemas.microsoft.com/office/drawing/2015/10/21/chartex" xmlns:cx3="http://schemas.microsoft.com/office/drawing/2016/5/9/chartex" xmlns:cx4="http://schemas.microsoft.com/office/drawing/2016/5/10/chartex" xmlns:cx5="http://schemas.microsoft.com/office/drawing/2016/5/11/chartex" xmlns:mc="http://schemas.openxmlformats.org/markup-compatibility/2006" xmlns:o="urn:schemas-microsoft-com:office:office" xmlns:r="http://schemas.openxmlformats.org/officeDocument/2006/relationships" xmlns:m="http://schemas.openxmlformats.org/officeDocument/2006/math" xmlns:v="urn:schemas-microsoft-com:vml" xmlns:wp14="http://schemas.microsoft.com/office/word/2010/wordprocessingDrawing" xmlns:wp="http://schemas.openxmlformats.org/drawingml/2006/wordprocessingDrawing" xmlns:w10="urn:schemas-microsoft-com:office:word" xmlns:w="http://schemas.openxmlformats.org/wordprocessingml/2006/main" xmlns:w14="http://schemas.microsoft.com/office/word/2010/wordml" xmlns:w15="http://schemas.microsoft.com/office/word/2012/wordml" xmlns:w16se="http://schemas.microsoft.com/office/word/2015/wordml/symex" xmlns:wpg="http://schemas.microsoft.com/office/word/2010/wordprocessingGroup" xmlns:wpi="http://schemas.microsoft.com/office/word/2010/wordprocessingInk" xmlns:wne="http://schemas.microsoft.com/office/word/2006/wordml" xmlns:wps="http://schemas.microsoft.com/office/word/2010/wordprocessingShape" mc:Ignorable="w14 w15 w16se wp14">
+<w:document xmlns:wpc="http://schemas.microsoft.com/office/word/2010/wordprocessingCanvas" xmlns:cx="http://schemas.microsoft.com/office/drawing/2014/chartex" xmlns:cx1="http://schemas.microsoft.com/office/drawing/2015/9/8/chartex" xmlns:cx2="http://schemas.microsoft.com/office/drawing/2015/10/21/chartex" xmlns:cx3="http://schemas.microsoft.com/office/drawing/2016/5/9/chartex" xmlns:cx4="http://schemas.microsoft.com/office/drawing/2016/5/10/chartex" xmlns:cx5="http://schemas.microsoft.com/office/drawing/2016/5/11/chartex" xmlns:cx6="http://schemas.microsoft.com/office/drawing/2016/5/12/chartex" xmlns:cx7="http://schemas.microsoft.com/office/drawing/2016/5/13/chartex" xmlns:cx8="http://schemas.microsoft.com/office/drawing/2016/5/14/chartex" xmlns:mc="http://schemas.openxmlformats.org/markup-compatibility/2006" xmlns:aink="http://schemas.microsoft.com/office/drawing/2016/ink" xmlns:am3d="http://schemas.microsoft.com/office/drawing/2017/model3d" xmlns:o="urn:schemas-microsoft-com:office:office" xmlns:r="http://schemas.openxmlformats.org/officeDocument/2006/relationships" xmlns:m="http://schemas.openxmlformats.org/officeDocument/2006/math" xmlns:v="urn:schemas-microsoft-com:vml" xmlns:wp14="http://schemas.microsoft.com/office/word/2010/wordprocessingDrawing" xmlns:wp="http://schemas.openxmlformats.org/drawingml/2006/wordprocessingDrawing" xmlns:w10="urn:schemas-microsoft-com:office:word" xmlns:w="http://schemas.openxmlformats.org/wordprocessingml/2006/main" xmlns:w14="http://schemas.microsoft.com/office/word/2010/wordml" xmlns:w15="http://schemas.microsoft.com/office/word/2012/wordml" xmlns:w16cid="http://schemas.microsoft.com/office/word/2016/wordml/cid" xmlns:w16se="http://schemas.microsoft.com/office/word/2015/wordml/symex" xmlns:wpg="http://schemas.microsoft.com/office/word/2010/wordprocessingGroup" xmlns:wpi="http://schemas.microsoft.com/office/word/2010/wordprocessingInk" xmlns:wne="http://schemas.microsoft.com/office/word/2006/wordml" xmlns:wps="http://schemas.microsoft.com/office/word/2010/wordprocessingShape" mc:Ignorable="w14 w15 w16se w16cid wp14">
   <w:body>
-    <w:p>
-      <w:pPr>
-        <w:autoSpaceDE w:val="0"/>
-        <w:autoSpaceDN w:val="0"/>
-        <w:adjustRightInd w:val="0"/>
-        <w:spacing w:after="0" w:line="240" w:lineRule="auto"/>
-        <w:jc w:val="center"/>
-        <w:rPr>
-          <w:rFonts w:ascii="TH Sarabun New" w:hAnsi="TH Sarabun New" w:cs="TH Sarabun New"/>
-          <w:b/>
-          <w:bCs/>
-          <w:color w:val="000000"/>
-          <w:sz w:val="36"/>
-          <w:szCs w:val="36"/>
-        </w:rPr>
-      </w:pPr>
-      <w:r>
-        <w:rPr>
-          <w:rFonts w:ascii="TH Sarabun New" w:hAnsi="TH Sarabun New" w:cs="TH Sarabun New"/>
-          <w:b/>
-          <w:bCs/>
-          <w:color w:val="000000"/>
-          <w:sz w:val="36"/>
-          <w:szCs w:val="36"/>
-        </w:rPr>
-        <w:t>Gantt Chart</w:t>
-      </w:r>
-    </w:p>
     <w:p>
       <w:pPr>
         <w:autoSpaceDE w:val="0"/>
@@ -57,16 +29,16 @@
         <w:drawing>
           <wp:anchor distT="0" distB="0" distL="114300" distR="114300" simplePos="0" relativeHeight="251658240" behindDoc="0" locked="0" layoutInCell="1" allowOverlap="1">
             <wp:simplePos x="0" y="0"/>
-            <wp:positionH relativeFrom="margin">
-              <wp:align>center</wp:align>
+            <wp:positionH relativeFrom="column">
+              <wp:posOffset>-520700</wp:posOffset>
             </wp:positionH>
             <wp:positionV relativeFrom="paragraph">
-              <wp:posOffset>197212</wp:posOffset>
+              <wp:posOffset>204470</wp:posOffset>
             </wp:positionV>
-            <wp:extent cx="8831278" cy="2721429"/>
-            <wp:effectExtent l="0" t="0" r="8255" b="3175"/>
-            <wp:wrapNone/>
-            <wp:docPr id="1" name="Picture 1" descr="\\.psf\Home\Desktop\ttt.png"/>
+            <wp:extent cx="9235440" cy="3695700"/>
+            <wp:effectExtent l="0" t="0" r="0" b="0"/>
+            <wp:wrapTopAndBottom/>
+            <wp:docPr id="2" name="Picture 2"/>
             <wp:cNvGraphicFramePr>
               <a:graphicFrameLocks xmlns:a="http://schemas.openxmlformats.org/drawingml/2006/main" noChangeAspect="1"/>
             </wp:cNvGraphicFramePr>
@@ -74,36 +46,29 @@
               <a:graphicData uri="http://schemas.openxmlformats.org/drawingml/2006/picture">
                 <pic:pic xmlns:pic="http://schemas.openxmlformats.org/drawingml/2006/picture">
                   <pic:nvPicPr>
-                    <pic:cNvPr id="0" name="Picture 1" descr="\\.psf\Home\Desktop\ttt.png"/>
-                    <pic:cNvPicPr>
-                      <a:picLocks noChangeAspect="1" noChangeArrowheads="1"/>
-                    </pic:cNvPicPr>
+                    <pic:cNvPr id="2" name="https___prod_teamgantt_com_gantt_export_pdf__projects_1105399_public_keys__user_resources__company_resources__project_resources__hide_completed_0_user_date_2018-04-01_date_filter__color_filter__baselines__rand_223407_page_size_A4_orientatio.png"/>
+                    <pic:cNvPicPr/>
                   </pic:nvPicPr>
                   <pic:blipFill>
-                    <a:blip r:embed="rId4" cstate="print">
+                    <a:blip r:embed="rId6" cstate="print">
                       <a:extLst>
                         <a:ext uri="{28A0092B-C50C-407E-A947-70E740481C1C}">
                           <a14:useLocalDpi xmlns:a14="http://schemas.microsoft.com/office/drawing/2010/main" val="0"/>
                         </a:ext>
                       </a:extLst>
                     </a:blip>
-                    <a:srcRect/>
                     <a:stretch>
                       <a:fillRect/>
                     </a:stretch>
                   </pic:blipFill>
-                  <pic:spPr bwMode="auto">
+                  <pic:spPr>
                     <a:xfrm>
                       <a:off x="0" y="0"/>
-                      <a:ext cx="8831278" cy="2721429"/>
+                      <a:ext cx="9235440" cy="3695700"/>
                     </a:xfrm>
                     <a:prstGeom prst="rect">
                       <a:avLst/>
                     </a:prstGeom>
-                    <a:noFill/>
-                    <a:ln>
-                      <a:noFill/>
-                    </a:ln>
                   </pic:spPr>
                 </pic:pic>
               </a:graphicData>
@@ -119,6 +84,7 @@
       </w:r>
     </w:p>
     <w:sectPr>
+      <w:headerReference w:type="default" r:id="rId7"/>
       <w:pgSz w:w="15840" w:h="12240" w:orient="landscape"/>
       <w:pgMar w:top="1440" w:right="1440" w:bottom="1440" w:left="1440" w:header="720" w:footer="720" w:gutter="0"/>
       <w:cols w:space="720"/>
@@ -128,8 +94,86 @@
 </w:document>
 </file>
 
+<file path=word/endnotes.xml><?xml version="1.0" encoding="utf-8"?>
+<w:endnotes xmlns:wpc="http://schemas.microsoft.com/office/word/2010/wordprocessingCanvas" xmlns:cx="http://schemas.microsoft.com/office/drawing/2014/chartex" xmlns:cx1="http://schemas.microsoft.com/office/drawing/2015/9/8/chartex" xmlns:cx2="http://schemas.microsoft.com/office/drawing/2015/10/21/chartex" xmlns:cx3="http://schemas.microsoft.com/office/drawing/2016/5/9/chartex" xmlns:cx4="http://schemas.microsoft.com/office/drawing/2016/5/10/chartex" xmlns:cx5="http://schemas.microsoft.com/office/drawing/2016/5/11/chartex" xmlns:cx6="http://schemas.microsoft.com/office/drawing/2016/5/12/chartex" xmlns:cx7="http://schemas.microsoft.com/office/drawing/2016/5/13/chartex" xmlns:cx8="http://schemas.microsoft.com/office/drawing/2016/5/14/chartex" xmlns:mc="http://schemas.openxmlformats.org/markup-compatibility/2006" xmlns:aink="http://schemas.microsoft.com/office/drawing/2016/ink" xmlns:am3d="http://schemas.microsoft.com/office/drawing/2017/model3d" xmlns:o="urn:schemas-microsoft-com:office:office" xmlns:r="http://schemas.openxmlformats.org/officeDocument/2006/relationships" xmlns:m="http://schemas.openxmlformats.org/officeDocument/2006/math" xmlns:v="urn:schemas-microsoft-com:vml" xmlns:wp14="http://schemas.microsoft.com/office/word/2010/wordprocessingDrawing" xmlns:wp="http://schemas.openxmlformats.org/drawingml/2006/wordprocessingDrawing" xmlns:w10="urn:schemas-microsoft-com:office:word" xmlns:w="http://schemas.openxmlformats.org/wordprocessingml/2006/main" xmlns:w14="http://schemas.microsoft.com/office/word/2010/wordml" xmlns:w15="http://schemas.microsoft.com/office/word/2012/wordml" xmlns:w16cid="http://schemas.microsoft.com/office/word/2016/wordml/cid" xmlns:w16se="http://schemas.microsoft.com/office/word/2015/wordml/symex" xmlns:wpg="http://schemas.microsoft.com/office/word/2010/wordprocessingGroup" xmlns:wpi="http://schemas.microsoft.com/office/word/2010/wordprocessingInk" xmlns:wne="http://schemas.microsoft.com/office/word/2006/wordml" xmlns:wps="http://schemas.microsoft.com/office/word/2010/wordprocessingShape" mc:Ignorable="w14 w15 w16se w16cid wp14">
+  <w:endnote w:type="separator" w:id="-1">
+    <w:p>
+      <w:pPr>
+        <w:spacing w:after="0" w:line="240" w:lineRule="auto"/>
+      </w:pPr>
+      <w:r>
+        <w:separator/>
+      </w:r>
+    </w:p>
+  </w:endnote>
+  <w:endnote w:type="continuationSeparator" w:id="0">
+    <w:p>
+      <w:pPr>
+        <w:spacing w:after="0" w:line="240" w:lineRule="auto"/>
+      </w:pPr>
+      <w:r>
+        <w:continuationSeparator/>
+      </w:r>
+    </w:p>
+  </w:endnote>
+</w:endnotes>
+</file>
+
+<file path=word/footnotes.xml><?xml version="1.0" encoding="utf-8"?>
+<w:footnotes xmlns:wpc="http://schemas.microsoft.com/office/word/2010/wordprocessingCanvas" xmlns:cx="http://schemas.microsoft.com/office/drawing/2014/chartex" xmlns:cx1="http://schemas.microsoft.com/office/drawing/2015/9/8/chartex" xmlns:cx2="http://schemas.microsoft.com/office/drawing/2015/10/21/chartex" xmlns:cx3="http://schemas.microsoft.com/office/drawing/2016/5/9/chartex" xmlns:cx4="http://schemas.microsoft.com/office/drawing/2016/5/10/chartex" xmlns:cx5="http://schemas.microsoft.com/office/drawing/2016/5/11/chartex" xmlns:cx6="http://schemas.microsoft.com/office/drawing/2016/5/12/chartex" xmlns:cx7="http://schemas.microsoft.com/office/drawing/2016/5/13/chartex" xmlns:cx8="http://schemas.microsoft.com/office/drawing/2016/5/14/chartex" xmlns:mc="http://schemas.openxmlformats.org/markup-compatibility/2006" xmlns:aink="http://schemas.microsoft.com/office/drawing/2016/ink" xmlns:am3d="http://schemas.microsoft.com/office/drawing/2017/model3d" xmlns:o="urn:schemas-microsoft-com:office:office" xmlns:r="http://schemas.openxmlformats.org/officeDocument/2006/relationships" xmlns:m="http://schemas.openxmlformats.org/officeDocument/2006/math" xmlns:v="urn:schemas-microsoft-com:vml" xmlns:wp14="http://schemas.microsoft.com/office/word/2010/wordprocessingDrawing" xmlns:wp="http://schemas.openxmlformats.org/drawingml/2006/wordprocessingDrawing" xmlns:w10="urn:schemas-microsoft-com:office:word" xmlns:w="http://schemas.openxmlformats.org/wordprocessingml/2006/main" xmlns:w14="http://schemas.microsoft.com/office/word/2010/wordml" xmlns:w15="http://schemas.microsoft.com/office/word/2012/wordml" xmlns:w16cid="http://schemas.microsoft.com/office/word/2016/wordml/cid" xmlns:w16se="http://schemas.microsoft.com/office/word/2015/wordml/symex" xmlns:wpg="http://schemas.microsoft.com/office/word/2010/wordprocessingGroup" xmlns:wpi="http://schemas.microsoft.com/office/word/2010/wordprocessingInk" xmlns:wne="http://schemas.microsoft.com/office/word/2006/wordml" xmlns:wps="http://schemas.microsoft.com/office/word/2010/wordprocessingShape" mc:Ignorable="w14 w15 w16se w16cid wp14">
+  <w:footnote w:type="separator" w:id="-1">
+    <w:p>
+      <w:pPr>
+        <w:spacing w:after="0" w:line="240" w:lineRule="auto"/>
+      </w:pPr>
+      <w:r>
+        <w:separator/>
+      </w:r>
+    </w:p>
+  </w:footnote>
+  <w:footnote w:type="continuationSeparator" w:id="0">
+    <w:p>
+      <w:pPr>
+        <w:spacing w:after="0" w:line="240" w:lineRule="auto"/>
+      </w:pPr>
+      <w:r>
+        <w:continuationSeparator/>
+      </w:r>
+    </w:p>
+  </w:footnote>
+</w:footnotes>
+</file>
+
+<file path=word/header1.xml><?xml version="1.0" encoding="utf-8"?>
+<w:hdr xmlns:wpc="http://schemas.microsoft.com/office/word/2010/wordprocessingCanvas" xmlns:cx="http://schemas.microsoft.com/office/drawing/2014/chartex" xmlns:cx1="http://schemas.microsoft.com/office/drawing/2015/9/8/chartex" xmlns:cx2="http://schemas.microsoft.com/office/drawing/2015/10/21/chartex" xmlns:cx3="http://schemas.microsoft.com/office/drawing/2016/5/9/chartex" xmlns:cx4="http://schemas.microsoft.com/office/drawing/2016/5/10/chartex" xmlns:cx5="http://schemas.microsoft.com/office/drawing/2016/5/11/chartex" xmlns:cx6="http://schemas.microsoft.com/office/drawing/2016/5/12/chartex" xmlns:cx7="http://schemas.microsoft.com/office/drawing/2016/5/13/chartex" xmlns:cx8="http://schemas.microsoft.com/office/drawing/2016/5/14/chartex" xmlns:mc="http://schemas.openxmlformats.org/markup-compatibility/2006" xmlns:aink="http://schemas.microsoft.com/office/drawing/2016/ink" xmlns:am3d="http://schemas.microsoft.com/office/drawing/2017/model3d" xmlns:o="urn:schemas-microsoft-com:office:office" xmlns:r="http://schemas.openxmlformats.org/officeDocument/2006/relationships" xmlns:m="http://schemas.openxmlformats.org/officeDocument/2006/math" xmlns:v="urn:schemas-microsoft-com:vml" xmlns:wp14="http://schemas.microsoft.com/office/word/2010/wordprocessingDrawing" xmlns:wp="http://schemas.openxmlformats.org/drawingml/2006/wordprocessingDrawing" xmlns:w10="urn:schemas-microsoft-com:office:word" xmlns:w="http://schemas.openxmlformats.org/wordprocessingml/2006/main" xmlns:w14="http://schemas.microsoft.com/office/word/2010/wordml" xmlns:w15="http://schemas.microsoft.com/office/word/2012/wordml" xmlns:w16cid="http://schemas.microsoft.com/office/word/2016/wordml/cid" xmlns:w16se="http://schemas.microsoft.com/office/word/2015/wordml/symex" xmlns:wpg="http://schemas.microsoft.com/office/word/2010/wordprocessingGroup" xmlns:wpi="http://schemas.microsoft.com/office/word/2010/wordprocessingInk" xmlns:wne="http://schemas.microsoft.com/office/word/2006/wordml" xmlns:wps="http://schemas.microsoft.com/office/word/2010/wordprocessingShape" mc:Ignorable="w14 w15 w16se w16cid wp14">
+  <w:p>
+    <w:pPr>
+      <w:pStyle w:val="Header"/>
+      <w:jc w:val="center"/>
+      <w:rPr>
+        <w:rFonts w:ascii="TH Sarabun New" w:hAnsi="TH Sarabun New" w:cs="TH Sarabun New"/>
+        <w:b/>
+        <w:bCs/>
+        <w:sz w:val="56"/>
+        <w:szCs w:val="96"/>
+      </w:rPr>
+    </w:pPr>
+    <w:r>
+      <w:rPr>
+        <w:rFonts w:ascii="TH Sarabun New" w:hAnsi="TH Sarabun New" w:cs="TH Sarabun New"/>
+        <w:b/>
+        <w:bCs/>
+        <w:sz w:val="56"/>
+        <w:szCs w:val="96"/>
+      </w:rPr>
+      <w:t>Gantt Chart</w:t>
+    </w:r>
+  </w:p>
+</w:hdr>
+</file>
+
 <file path=word/styles.xml><?xml version="1.0" encoding="utf-8"?>
-<w:styles xmlns:mc="http://schemas.openxmlformats.org/markup-compatibility/2006" xmlns:r="http://schemas.openxmlformats.org/officeDocument/2006/relationships" xmlns:w="http://schemas.openxmlformats.org/wordprocessingml/2006/main" xmlns:w14="http://schemas.microsoft.com/office/word/2010/wordml" xmlns:w15="http://schemas.microsoft.com/office/word/2012/wordml" xmlns:w16se="http://schemas.microsoft.com/office/word/2015/wordml/symex" mc:Ignorable="w14 w15 w16se">
+<w:styles xmlns:mc="http://schemas.openxmlformats.org/markup-compatibility/2006" xmlns:r="http://schemas.openxmlformats.org/officeDocument/2006/relationships" xmlns:w="http://schemas.openxmlformats.org/wordprocessingml/2006/main" xmlns:w14="http://schemas.microsoft.com/office/word/2010/wordml" xmlns:w15="http://schemas.microsoft.com/office/word/2012/wordml" xmlns:w16cid="http://schemas.microsoft.com/office/word/2016/wordml/cid" xmlns:w16se="http://schemas.microsoft.com/office/word/2015/wordml/symex" mc:Ignorable="w14 w15 w16se w16cid">
   <w:docDefaults>
     <w:rPrDefault>
       <w:rPr>
@@ -145,7 +189,7 @@
       </w:pPr>
     </w:pPrDefault>
   </w:docDefaults>
-  <w:latentStyles w:defLockedState="0" w:defUIPriority="99" w:defSemiHidden="0" w:defUnhideWhenUsed="0" w:defQFormat="0" w:count="374">
+  <w:latentStyles w:defLockedState="0" w:defUIPriority="99" w:defSemiHidden="0" w:defUnhideWhenUsed="0" w:defQFormat="0" w:count="375">
     <w:lsdException w:name="Normal" w:uiPriority="0" w:qFormat="1"/>
     <w:lsdException w:name="heading 1" w:uiPriority="9" w:qFormat="1"/>
     <w:lsdException w:name="heading 2" w:semiHidden="1" w:uiPriority="9" w:unhideWhenUsed="1" w:qFormat="1"/>
@@ -251,7 +295,6 @@
     <w:lsdException w:name="HTML Sample" w:semiHidden="1" w:unhideWhenUsed="1"/>
     <w:lsdException w:name="HTML Typewriter" w:semiHidden="1" w:unhideWhenUsed="1"/>
     <w:lsdException w:name="HTML Variable" w:semiHidden="1" w:unhideWhenUsed="1"/>
-    <w:lsdException w:name="Normal Table" w:semiHidden="1" w:unhideWhenUsed="1"/>
     <w:lsdException w:name="annotation subject" w:semiHidden="1" w:unhideWhenUsed="1"/>
     <w:lsdException w:name="No List" w:semiHidden="1" w:unhideWhenUsed="1"/>
     <w:lsdException w:name="Outline List 1" w:semiHidden="1" w:unhideWhenUsed="1"/>
@@ -298,10 +341,8 @@
     <w:lsdException w:name="Table Subtle 2" w:semiHidden="1" w:unhideWhenUsed="1"/>
     <w:lsdException w:name="Table Web 1" w:semiHidden="1" w:unhideWhenUsed="1"/>
     <w:lsdException w:name="Table Web 2" w:semiHidden="1" w:unhideWhenUsed="1"/>
-    <w:lsdException w:name="Table Web 3" w:semiHidden="1" w:unhideWhenUsed="1"/>
     <w:lsdException w:name="Balloon Text" w:semiHidden="1" w:unhideWhenUsed="1"/>
     <w:lsdException w:name="Table Grid" w:uiPriority="39"/>
-    <w:lsdException w:name="Table Theme" w:semiHidden="1" w:unhideWhenUsed="1"/>
     <w:lsdException w:name="Placeholder Text" w:semiHidden="1"/>
     <w:lsdException w:name="No Spacing" w:uiPriority="1" w:qFormat="1"/>
     <w:lsdException w:name="Light Shading" w:uiPriority="60"/>
@@ -520,6 +561,7 @@
     <w:lsdException w:name="Mention" w:semiHidden="1" w:unhideWhenUsed="1"/>
     <w:lsdException w:name="Smart Hyperlink" w:semiHidden="1" w:unhideWhenUsed="1"/>
     <w:lsdException w:name="Hashtag" w:semiHidden="1" w:unhideWhenUsed="1"/>
+    <w:lsdException w:name="Unresolved Mention" w:semiHidden="1" w:unhideWhenUsed="1"/>
   </w:latentStyles>
   <w:style w:type="paragraph" w:default="1" w:styleId="Normal">
     <w:name w:val="Normal"/>
@@ -552,6 +594,50 @@
     <w:uiPriority w:val="99"/>
     <w:semiHidden/>
     <w:unhideWhenUsed/>
+  </w:style>
+  <w:style w:type="paragraph" w:styleId="Header">
+    <w:name w:val="header"/>
+    <w:basedOn w:val="Normal"/>
+    <w:link w:val="HeaderChar"/>
+    <w:uiPriority w:val="99"/>
+    <w:unhideWhenUsed/>
+    <w:rsid w:val="00BC3091"/>
+    <w:pPr>
+      <w:tabs>
+        <w:tab w:val="center" w:pos="4680"/>
+        <w:tab w:val="right" w:pos="9360"/>
+      </w:tabs>
+      <w:spacing w:after="0" w:line="240" w:lineRule="auto"/>
+    </w:pPr>
+  </w:style>
+  <w:style w:type="character" w:customStyle="1" w:styleId="HeaderChar">
+    <w:name w:val="Header Char"/>
+    <w:basedOn w:val="DefaultParagraphFont"/>
+    <w:link w:val="Header"/>
+    <w:uiPriority w:val="99"/>
+    <w:rsid w:val="00BC3091"/>
+  </w:style>
+  <w:style w:type="paragraph" w:styleId="Footer">
+    <w:name w:val="footer"/>
+    <w:basedOn w:val="Normal"/>
+    <w:link w:val="FooterChar"/>
+    <w:uiPriority w:val="99"/>
+    <w:unhideWhenUsed/>
+    <w:rsid w:val="00BC3091"/>
+    <w:pPr>
+      <w:tabs>
+        <w:tab w:val="center" w:pos="4680"/>
+        <w:tab w:val="right" w:pos="9360"/>
+      </w:tabs>
+      <w:spacing w:after="0" w:line="240" w:lineRule="auto"/>
+    </w:pPr>
+  </w:style>
+  <w:style w:type="character" w:customStyle="1" w:styleId="FooterChar">
+    <w:name w:val="Footer Char"/>
+    <w:basedOn w:val="DefaultParagraphFont"/>
+    <w:link w:val="Footer"/>
+    <w:uiPriority w:val="99"/>
+    <w:rsid w:val="00BC3091"/>
   </w:style>
 </w:styles>
 </file>

</xml_diff>